<commit_message>
Testing Code works successfully with 97% accuracy
</commit_message>
<xml_diff>
--- a/Report.docx
+++ b/Report.docx
@@ -127,24 +127,88 @@
         <w:t>Strategy</w:t>
       </w:r>
     </w:p>
-    <w:p/>
-    <w:p/>
     <w:p>
       <w:pPr>
-        <w:pStyle w:val="Heading2"/>
-        <w:numPr>
-          <w:ilvl w:val="0"/>
-          <w:numId w:val="1"/>
-        </w:numPr>
-      </w:pPr>
-      <w:r>
-        <w:t>Results</w:t>
+        <w:ind w:left="720"/>
+      </w:pPr>
+      <w:r>
+        <w:t xml:space="preserve">The strategy for implementing a solution is to use k-folds cross validation to create k number of bins in the data and then train and test data on each of these bins which will give </w:t>
+      </w:r>
+      <w:r>
+        <w:rPr>
+          <w:b/>
+          <w:bCs/>
+        </w:rPr>
+        <w:t>Beta</w:t>
+      </w:r>
+      <w:r>
+        <w:t xml:space="preserve"> for each the bins. To reduce the overfitting, we will find the </w:t>
+      </w:r>
+      <w:r>
+        <w:rPr>
+          <w:b/>
+          <w:bCs/>
+        </w:rPr>
+        <w:t>Beta</w:t>
+      </w:r>
+      <w:r>
+        <w:rPr>
+          <w:b/>
+          <w:bCs/>
+        </w:rPr>
+        <w:t xml:space="preserve"> Mean</w:t>
+      </w:r>
+      <w:r>
+        <w:t xml:space="preserve"> values which will give a good linear regression for classifying these records. </w:t>
       </w:r>
     </w:p>
     <w:p>
       <w:pPr>
         <w:ind w:left="720"/>
       </w:pPr>
+      <w:r>
+        <w:rPr>
+          <w:b/>
+          <w:bCs/>
+        </w:rPr>
+        <w:t>Fit Method:</w:t>
+      </w:r>
+      <w:r>
+        <w:t xml:space="preserve"> The fit method is the</w:t>
+      </w:r>
+      <w:r>
+        <w:t xml:space="preserve"> method use for obtaining the </w:t>
+      </w:r>
+      <w:r>
+        <w:rPr>
+          <w:b/>
+          <w:bCs/>
+        </w:rPr>
+        <w:t>Beta</w:t>
+      </w:r>
+      <w:r>
+        <w:t xml:space="preserve"> values from the matrix </w:t>
+      </w:r>
+      <w:r>
+        <w:rPr>
+          <w:b/>
+          <w:bCs/>
+        </w:rPr>
+        <w:t>A</w:t>
+      </w:r>
+      <w:r>
+        <w:t xml:space="preserve">, from records in the features for each bin and </w:t>
+      </w:r>
+      <w:r>
+        <w:rPr>
+          <w:b/>
+          <w:bCs/>
+        </w:rPr>
+        <w:t>Y</w:t>
+      </w:r>
+      <w:r>
+        <w:t>, from the label encoded values for the species.</w:t>
+      </w:r>
     </w:p>
     <w:sectPr>
       <w:pgSz w:w="11906" w:h="16838"/>

</xml_diff>